<commit_message>
Fix typo, Fix minor bugs in docx template
</commit_message>
<xml_diff>
--- a/mooringlicensing/management/templates/Attachment Template - DCVA.docx
+++ b/mooringlicensing/management/templates/Attachment Template - DCVA.docx
@@ -86,52 +86,34 @@
           <w:sz w:val="16"/>
           <w:szCs w:val="16"/>
         </w:rPr>
-        <w:t xml:space="preserve">Date: </w:t>
-      </w:r>
-      <w:r>
-        <w:rPr>
-          <w:rFonts w:cs="Arial" w:ascii="Arial Nova Light" w:hAnsi="Arial Nova Light"/>
+        <w:t>Date: {{ issue_date }}</w:t>
+      </w:r>
+    </w:p>
+    <w:p>
+      <w:pPr>
+        <w:pStyle w:val="Normal"/>
+        <w:tabs>
+          <w:tab w:val="clear" w:pos="720"/>
+          <w:tab w:val="right" w:pos="9026" w:leader="none"/>
+        </w:tabs>
+        <w:spacing w:lineRule="auto" w:line="240" w:before="0" w:after="0"/>
+        <w:contextualSpacing/>
+        <w:rPr>
+          <w:rFonts w:ascii="Arial Nova Light" w:hAnsi="Arial Nova Light" w:cs="Arial"/>
           <w:color w:val="464646"/>
           <w:sz w:val="16"/>
           <w:szCs w:val="16"/>
         </w:rPr>
-        <w:t>{{ issue_date }}</w:t>
-      </w:r>
-    </w:p>
-    <w:p>
-      <w:pPr>
-        <w:pStyle w:val="Normal"/>
-        <w:tabs>
-          <w:tab w:val="clear" w:pos="720"/>
-          <w:tab w:val="right" w:pos="9026" w:leader="none"/>
-        </w:tabs>
-        <w:spacing w:lineRule="auto" w:line="240" w:before="0" w:after="0"/>
-        <w:contextualSpacing/>
-        <w:rPr>
-          <w:rFonts w:ascii="Arial Nova Light" w:hAnsi="Arial Nova Light" w:cs="Arial"/>
+      </w:pPr>
+      <w:r>
+        <w:rPr>
+          <w:rFonts w:cs="Arial" w:ascii="Arial Nova Light" w:hAnsi="Arial Nova Light"/>
           <w:color w:val="464646"/>
           <w:sz w:val="16"/>
           <w:szCs w:val="16"/>
         </w:rPr>
-      </w:pPr>
-      <w:r>
-        <w:rPr>
-          <w:rFonts w:cs="Arial" w:ascii="Arial Nova Light" w:hAnsi="Arial Nova Light"/>
-          <w:color w:val="464646"/>
-          <w:sz w:val="16"/>
-          <w:szCs w:val="16"/>
-        </w:rPr>
         <w:tab/>
-        <w:t xml:space="preserve">Application number: </w:t>
-      </w:r>
-      <w:r>
-        <w:rPr>
-          <w:rFonts w:cs="Arial" w:ascii="Arial Nova Light" w:hAnsi="Arial Nova Light"/>
-          <w:color w:val="464646"/>
-          <w:sz w:val="16"/>
-          <w:szCs w:val="16"/>
-        </w:rPr>
-        <w:t>{{ lodgement_number }}</w:t>
+        <w:t>Application number: {{ lodgement_number }}</w:t>
       </w:r>
     </w:p>
     <w:p>
@@ -329,59 +311,50 @@
           <w:sz w:val="20"/>
           <w:szCs w:val="20"/>
         </w:rPr>
-        <w:t xml:space="preserve">Dear </w:t>
-      </w:r>
-      <w:r>
-        <w:rPr>
-          <w:rFonts w:cs="Arial" w:ascii="Arial Nova Light" w:hAnsi="Arial Nova Light"/>
-          <w:color w:val="464646"/>
-          <w:sz w:val="20"/>
-          <w:szCs w:val="20"/>
-        </w:rPr>
-        <w:t>{{ organisation_name }}</w:t>
-      </w:r>
-    </w:p>
-    <w:p>
-      <w:pPr>
-        <w:pStyle w:val="Normal"/>
-        <w:spacing w:before="0" w:after="120"/>
-        <w:contextualSpacing/>
-        <w:rPr>
-          <w:rFonts w:ascii="Arial Nova Light" w:hAnsi="Arial Nova Light" w:cs="Arial"/>
-          <w:color w:val="464646"/>
-          <w:sz w:val="20"/>
-          <w:szCs w:val="20"/>
-        </w:rPr>
-      </w:pPr>
-      <w:r>
-        <w:rPr>
-          <w:rFonts w:cs="Arial" w:ascii="Arial Nova Light" w:hAnsi="Arial Nova Light"/>
-          <w:color w:val="464646"/>
-          <w:sz w:val="20"/>
-          <w:szCs w:val="20"/>
-        </w:rPr>
-      </w:r>
-    </w:p>
-    <w:p>
-      <w:pPr>
-        <w:pStyle w:val="Normal"/>
-        <w:spacing w:before="0" w:after="120"/>
-        <w:contextualSpacing/>
-        <w:rPr>
-          <w:rFonts w:ascii="Arial Nova Light" w:hAnsi="Arial Nova Light" w:cs="Arial"/>
-          <w:color w:val="464646"/>
-          <w:sz w:val="20"/>
-          <w:szCs w:val="20"/>
-        </w:rPr>
-      </w:pPr>
-      <w:r>
-        <w:rPr>
-          <w:rFonts w:cs="Arial" w:ascii="Arial Nova Light" w:hAnsi="Arial Nova Light"/>
-          <w:color w:val="464646"/>
-          <w:sz w:val="20"/>
-          <w:szCs w:val="20"/>
-        </w:rPr>
-        <w:t>Please find below confirmation of the journey to Rottnest Island which has been registered for your domestic commercial vessel on &lt;date registered&gt;.</w:t>
+        <w:t>Dear {{ organisation_name }}</w:t>
+      </w:r>
+    </w:p>
+    <w:p>
+      <w:pPr>
+        <w:pStyle w:val="Normal"/>
+        <w:spacing w:before="0" w:after="120"/>
+        <w:contextualSpacing/>
+        <w:rPr>
+          <w:rFonts w:ascii="Arial Nova Light" w:hAnsi="Arial Nova Light" w:cs="Arial"/>
+          <w:color w:val="464646"/>
+          <w:sz w:val="20"/>
+          <w:szCs w:val="20"/>
+        </w:rPr>
+      </w:pPr>
+      <w:r>
+        <w:rPr>
+          <w:rFonts w:cs="Arial" w:ascii="Arial Nova Light" w:hAnsi="Arial Nova Light"/>
+          <w:color w:val="464646"/>
+          <w:sz w:val="20"/>
+          <w:szCs w:val="20"/>
+        </w:rPr>
+      </w:r>
+    </w:p>
+    <w:p>
+      <w:pPr>
+        <w:pStyle w:val="Normal"/>
+        <w:spacing w:before="0" w:after="120"/>
+        <w:contextualSpacing/>
+        <w:rPr>
+          <w:rFonts w:ascii="Arial Nova Light" w:hAnsi="Arial Nova Light" w:cs="Arial"/>
+          <w:color w:val="464646"/>
+          <w:sz w:val="20"/>
+          <w:szCs w:val="20"/>
+        </w:rPr>
+      </w:pPr>
+      <w:r>
+        <w:rPr>
+          <w:rFonts w:cs="Arial" w:ascii="Arial Nova Light" w:hAnsi="Arial Nova Light"/>
+          <w:color w:val="464646"/>
+          <w:sz w:val="20"/>
+          <w:szCs w:val="20"/>
+        </w:rPr>
+        <w:t>Please find below confirmation of the journey to Rottnest Island which has been registered for your domestic commercial vessel on &lt;date_registered&gt;.</w:t>
       </w:r>
     </w:p>
     <w:p>
@@ -463,12 +436,6 @@
         </w:rPr>
         <w:t>Organisation</w:t>
         <w:tab/>
-      </w:r>
-      <w:r>
-        <w:rPr>
-          <w:rFonts w:cs="Arial" w:ascii="Arial" w:hAnsi="Arial"/>
-          <w:color w:val="464646"/>
-        </w:rPr>
         <w:t>{{ organisation_name }}</w:t>
       </w:r>
       <w:r>
@@ -565,14 +532,6 @@
         </w:rPr>
         <w:t>Unique Vessel Identifier (UVI):</w:t>
         <w:tab/>
-      </w:r>
-      <w:r>
-        <w:rPr>
-          <w:rFonts w:cs="Arial" w:ascii="Arial Nova Light" w:hAnsi="Arial Nova Light"/>
-          <w:color w:val="464646"/>
-          <w:sz w:val="18"/>
-          <w:szCs w:val="18"/>
-        </w:rPr>
         <w:t>{{ vessel_rego_no }}</w:t>
       </w:r>
       <w:r>
@@ -654,25 +613,7 @@
           <w:sz w:val="18"/>
           <w:szCs w:val="18"/>
         </w:rPr>
-        <w:t xml:space="preserve">{{ </w:t>
-      </w:r>
-      <w:r>
-        <w:rPr>
-          <w:rFonts w:cs="Arial" w:ascii="Arial Nova" w:hAnsi="Arial Nova"/>
-          <w:color w:val="464646"/>
-          <w:sz w:val="18"/>
-          <w:szCs w:val="18"/>
-        </w:rPr>
-        <w:t>arrival.arrival_date</w:t>
-      </w:r>
-      <w:r>
-        <w:rPr>
-          <w:rFonts w:cs="Arial" w:ascii="Arial Nova" w:hAnsi="Arial Nova"/>
-          <w:color w:val="464646"/>
-          <w:sz w:val="18"/>
-          <w:szCs w:val="18"/>
-        </w:rPr>
-        <w:t xml:space="preserve"> }}</w:t>
+        <w:t>{{ arrival.arrival_date }}</w:t>
       </w:r>
     </w:p>
     <w:p>
@@ -778,14 +719,6 @@
         </w:rPr>
         <w:t>Extended stay:</w:t>
         <w:tab/>
-      </w:r>
-      <w:r>
-        <w:rPr>
-          <w:rFonts w:cs="Arial" w:ascii="Arial Nova Light" w:hAnsi="Arial Nova Light"/>
-          <w:color w:val="464646"/>
-          <w:sz w:val="18"/>
-          <w:szCs w:val="18"/>
-        </w:rPr>
         <w:t>{{ arrival.adult.extended_stay }}</w:t>
       </w:r>
     </w:p>
@@ -813,14 +746,6 @@
         </w:rPr>
         <w:t>Not landing</w:t>
         <w:tab/>
-      </w:r>
-      <w:r>
-        <w:rPr>
-          <w:rFonts w:cs="Arial" w:ascii="Arial Nova Light" w:hAnsi="Arial Nova Light"/>
-          <w:color w:val="464646"/>
-          <w:sz w:val="18"/>
-          <w:szCs w:val="18"/>
-        </w:rPr>
         <w:t>{{ arrival.adult.not_landing }}</w:t>
       </w:r>
     </w:p>
@@ -927,14 +852,6 @@
         </w:rPr>
         <w:t>Extended stay:</w:t>
         <w:tab/>
-      </w:r>
-      <w:r>
-        <w:rPr>
-          <w:rFonts w:cs="Arial" w:ascii="Arial Nova Light" w:hAnsi="Arial Nova Light"/>
-          <w:color w:val="464646"/>
-          <w:sz w:val="18"/>
-          <w:szCs w:val="18"/>
-        </w:rPr>
         <w:t>{</w:t>
       </w:r>
       <w:r>
@@ -971,14 +888,6 @@
         </w:rPr>
         <w:t>Not landing</w:t>
         <w:tab/>
-      </w:r>
-      <w:r>
-        <w:rPr>
-          <w:rFonts w:cs="Arial" w:ascii="Arial Nova Light" w:hAnsi="Arial Nova Light"/>
-          <w:color w:val="464646"/>
-          <w:sz w:val="18"/>
-          <w:szCs w:val="18"/>
-        </w:rPr>
         <w:t>{</w:t>
       </w:r>
       <w:r>
@@ -1226,7 +1135,6 @@
     <w:rPrDefault>
       <w:rPr>
         <w:rFonts w:ascii="Calibri" w:hAnsi="Calibri" w:eastAsia="Calibri" w:cs="" w:asciiTheme="minorHAnsi" w:cstheme="minorBidi" w:eastAsiaTheme="minorHAnsi" w:hAnsiTheme="minorHAnsi"/>
-        <w:sz w:val="22"/>
         <w:szCs w:val="22"/>
         <w:lang w:val="en-AU" w:eastAsia="en-US" w:bidi="ar-SA"/>
       </w:rPr>
@@ -1621,6 +1529,7 @@
     <w:rsid w:val="00dc46f5"/>
     <w:pPr>
       <w:widowControl/>
+      <w:suppressAutoHyphens w:val="true"/>
       <w:bidi w:val="0"/>
       <w:spacing w:lineRule="auto" w:line="259" w:before="0" w:after="160"/>
       <w:jc w:val="left"/>

</xml_diff>